<commit_message>
:tada: chore - criando diagrama de caso de uspo
</commit_message>
<xml_diff>
--- a/documentacao/part.4 - Lista de Caso de Uso.docx
+++ b/documentacao/part.4 - Lista de Caso de Uso.docx
@@ -331,77 +331,126 @@
                 <w:sz w:val="24"/>
                 <w:szCs w:val="24"/>
               </w:rPr>
-              <w:t>Relatório de balanço de gastos</w:t>
-            </w:r>
-          </w:p>
-        </w:tc>
-        <w:tc>
-          <w:tcPr>
-            <w:tcW w:w="2111" w:type="dxa"/>
-          </w:tcPr>
-          <w:p>
-            <w:pPr>
-              <w:jc w:val="center"/>
-              <w:rPr>
-                <w:sz w:val="24"/>
-                <w:szCs w:val="24"/>
-              </w:rPr>
-            </w:pPr>
-            <w:r>
-              <w:rPr>
-                <w:sz w:val="24"/>
-                <w:szCs w:val="24"/>
-              </w:rPr>
-              <w:t>Balanço</w:t>
-            </w:r>
-            <w:r>
-              <w:rPr>
-                <w:sz w:val="24"/>
-                <w:szCs w:val="24"/>
-              </w:rPr>
-              <w:t xml:space="preserve"> de gastos</w:t>
-            </w:r>
-          </w:p>
-        </w:tc>
-        <w:tc>
-          <w:tcPr>
-            <w:tcW w:w="2111" w:type="dxa"/>
-          </w:tcPr>
-          <w:p>
-            <w:pPr>
-              <w:jc w:val="center"/>
-              <w:rPr>
-                <w:sz w:val="24"/>
-                <w:szCs w:val="24"/>
-              </w:rPr>
-            </w:pPr>
-            <w:r>
-              <w:rPr>
-                <w:sz w:val="24"/>
-                <w:szCs w:val="24"/>
-              </w:rPr>
-              <w:t>Despesas e Receitas do usuário</w:t>
-            </w:r>
-          </w:p>
-        </w:tc>
-        <w:tc>
-          <w:tcPr>
-            <w:tcW w:w="2111" w:type="dxa"/>
-          </w:tcPr>
-          <w:p>
-            <w:pPr>
-              <w:jc w:val="center"/>
-              <w:rPr>
-                <w:sz w:val="24"/>
-                <w:szCs w:val="24"/>
-              </w:rPr>
-            </w:pPr>
-            <w:r>
-              <w:rPr>
-                <w:sz w:val="24"/>
-                <w:szCs w:val="24"/>
-              </w:rPr>
-              <w:t>“Prosseguir para próxima etapa”</w:t>
+              <w:t>Registrar dados de movimentação bancária</w:t>
+            </w:r>
+          </w:p>
+        </w:tc>
+        <w:tc>
+          <w:tcPr>
+            <w:tcW w:w="2111" w:type="dxa"/>
+          </w:tcPr>
+          <w:p>
+            <w:pPr>
+              <w:jc w:val="center"/>
+              <w:rPr>
+                <w:sz w:val="24"/>
+                <w:szCs w:val="24"/>
+              </w:rPr>
+            </w:pPr>
+            <w:r>
+              <w:rPr>
+                <w:sz w:val="24"/>
+                <w:szCs w:val="24"/>
+              </w:rPr>
+              <w:t>Cadastrar dados adicionais do usuário</w:t>
+            </w:r>
+          </w:p>
+        </w:tc>
+        <w:tc>
+          <w:tcPr>
+            <w:tcW w:w="2111" w:type="dxa"/>
+          </w:tcPr>
+          <w:p>
+            <w:pPr>
+              <w:jc w:val="center"/>
+              <w:rPr>
+                <w:sz w:val="24"/>
+                <w:szCs w:val="24"/>
+              </w:rPr>
+            </w:pPr>
+            <w:r>
+              <w:rPr>
+                <w:sz w:val="24"/>
+                <w:szCs w:val="24"/>
+              </w:rPr>
+              <w:t>Dados de movimentação bancária, categoria de gastos</w:t>
+            </w:r>
+          </w:p>
+        </w:tc>
+        <w:tc>
+          <w:tcPr>
+            <w:tcW w:w="2111" w:type="dxa"/>
+          </w:tcPr>
+          <w:p>
+            <w:pPr>
+              <w:jc w:val="center"/>
+              <w:rPr>
+                <w:sz w:val="24"/>
+                <w:szCs w:val="24"/>
+              </w:rPr>
+            </w:pPr>
+            <w:r>
+              <w:rPr>
+                <w:sz w:val="24"/>
+                <w:szCs w:val="24"/>
+              </w:rPr>
+              <w:t xml:space="preserve">“Seus dados foram cadastrados e </w:t>
+            </w:r>
+            <w:r>
+              <w:rPr>
+                <w:sz w:val="24"/>
+                <w:szCs w:val="24"/>
+              </w:rPr>
+              <w:t>seu</w:t>
+            </w:r>
+            <w:r>
+              <w:rPr>
+                <w:sz w:val="24"/>
+                <w:szCs w:val="24"/>
+              </w:rPr>
+              <w:t xml:space="preserve"> </w:t>
+            </w:r>
+            <w:r>
+              <w:rPr>
+                <w:sz w:val="24"/>
+                <w:szCs w:val="24"/>
+              </w:rPr>
+              <w:t>relatório</w:t>
+            </w:r>
+            <w:r>
+              <w:rPr>
+                <w:sz w:val="24"/>
+                <w:szCs w:val="24"/>
+              </w:rPr>
+              <w:t xml:space="preserve"> </w:t>
+            </w:r>
+            <w:r>
+              <w:rPr>
+                <w:sz w:val="24"/>
+                <w:szCs w:val="24"/>
+              </w:rPr>
+              <w:t xml:space="preserve">foi </w:t>
+            </w:r>
+            <w:r>
+              <w:rPr>
+                <w:sz w:val="24"/>
+                <w:szCs w:val="24"/>
+              </w:rPr>
+              <w:t>gerad</w:t>
+            </w:r>
+            <w:r>
+              <w:rPr>
+                <w:sz w:val="24"/>
+                <w:szCs w:val="24"/>
+              </w:rPr>
+              <w:t>o</w:t>
+            </w:r>
+            <w:r>
+              <w:rPr>
+                <w:sz w:val="24"/>
+                <w:szCs w:val="24"/>
+              </w:rPr>
+              <w:t>!”</w:t>
             </w:r>
           </w:p>
         </w:tc>
@@ -451,133 +500,79 @@
                 <w:sz w:val="24"/>
                 <w:szCs w:val="24"/>
               </w:rPr>
-              <w:t>Registrar dados de movimentação bancária</w:t>
-            </w:r>
-          </w:p>
-        </w:tc>
-        <w:tc>
-          <w:tcPr>
-            <w:tcW w:w="2111" w:type="dxa"/>
-          </w:tcPr>
-          <w:p>
-            <w:pPr>
-              <w:jc w:val="center"/>
-              <w:rPr>
-                <w:sz w:val="24"/>
-                <w:szCs w:val="24"/>
-              </w:rPr>
-            </w:pPr>
-            <w:r>
-              <w:rPr>
-                <w:sz w:val="24"/>
-                <w:szCs w:val="24"/>
-              </w:rPr>
-              <w:t xml:space="preserve">Cadastrar dados adicionais do </w:t>
-            </w:r>
-            <w:r>
-              <w:rPr>
-                <w:sz w:val="24"/>
-                <w:szCs w:val="24"/>
-              </w:rPr>
-              <w:t>usuário</w:t>
-            </w:r>
-          </w:p>
-        </w:tc>
-        <w:tc>
-          <w:tcPr>
-            <w:tcW w:w="2111" w:type="dxa"/>
-          </w:tcPr>
-          <w:p>
-            <w:pPr>
-              <w:jc w:val="center"/>
-              <w:rPr>
-                <w:sz w:val="24"/>
-                <w:szCs w:val="24"/>
-              </w:rPr>
-            </w:pPr>
-            <w:r>
-              <w:rPr>
-                <w:sz w:val="24"/>
-                <w:szCs w:val="24"/>
-              </w:rPr>
-              <w:t>Dados de movimentação bancária, categoria de gastos</w:t>
-            </w:r>
-          </w:p>
-        </w:tc>
-        <w:tc>
-          <w:tcPr>
-            <w:tcW w:w="2111" w:type="dxa"/>
-          </w:tcPr>
-          <w:p>
-            <w:pPr>
-              <w:jc w:val="center"/>
-              <w:rPr>
-                <w:sz w:val="24"/>
-                <w:szCs w:val="24"/>
-              </w:rPr>
-            </w:pPr>
-            <w:r>
-              <w:rPr>
-                <w:sz w:val="24"/>
-                <w:szCs w:val="24"/>
-              </w:rPr>
-              <w:t xml:space="preserve">“Seus dados foram cadastrados e </w:t>
-            </w:r>
-            <w:r>
-              <w:rPr>
-                <w:sz w:val="24"/>
-                <w:szCs w:val="24"/>
-              </w:rPr>
-              <w:t>seu</w:t>
-            </w:r>
-            <w:r>
-              <w:rPr>
-                <w:sz w:val="24"/>
-                <w:szCs w:val="24"/>
-              </w:rPr>
-              <w:t xml:space="preserve"> </w:t>
-            </w:r>
-            <w:r>
-              <w:rPr>
-                <w:sz w:val="24"/>
-                <w:szCs w:val="24"/>
-              </w:rPr>
-              <w:t>relatório</w:t>
-            </w:r>
-            <w:r>
-              <w:rPr>
-                <w:sz w:val="24"/>
-                <w:szCs w:val="24"/>
-              </w:rPr>
-              <w:t xml:space="preserve"> </w:t>
-            </w:r>
-            <w:r>
-              <w:rPr>
-                <w:sz w:val="24"/>
-                <w:szCs w:val="24"/>
-              </w:rPr>
-              <w:t xml:space="preserve">foi </w:t>
-            </w:r>
-            <w:r>
-              <w:rPr>
-                <w:sz w:val="24"/>
-                <w:szCs w:val="24"/>
-              </w:rPr>
-              <w:t>gerad</w:t>
-            </w:r>
-            <w:r>
-              <w:rPr>
-                <w:sz w:val="24"/>
-                <w:szCs w:val="24"/>
-              </w:rPr>
-              <w:t>o</w:t>
-            </w:r>
-            <w:r>
-              <w:rPr>
-                <w:sz w:val="24"/>
-                <w:szCs w:val="24"/>
-              </w:rPr>
-              <w:t>!”</w:t>
+              <w:t>Relatório de balanço de gastos</w:t>
+            </w:r>
+          </w:p>
+        </w:tc>
+        <w:tc>
+          <w:tcPr>
+            <w:tcW w:w="2111" w:type="dxa"/>
+          </w:tcPr>
+          <w:p>
+            <w:pPr>
+              <w:jc w:val="center"/>
+              <w:rPr>
+                <w:sz w:val="24"/>
+                <w:szCs w:val="24"/>
+              </w:rPr>
+            </w:pPr>
+            <w:r>
+              <w:rPr>
+                <w:sz w:val="24"/>
+                <w:szCs w:val="24"/>
+              </w:rPr>
+              <w:t>Balanço</w:t>
+            </w:r>
+            <w:bookmarkStart w:id="0" w:name="_GoBack"/>
+            <w:bookmarkEnd w:id="0"/>
+            <w:r>
+              <w:rPr>
+                <w:sz w:val="24"/>
+                <w:szCs w:val="24"/>
+              </w:rPr>
+              <w:t xml:space="preserve"> de gastos</w:t>
+            </w:r>
+          </w:p>
+        </w:tc>
+        <w:tc>
+          <w:tcPr>
+            <w:tcW w:w="2111" w:type="dxa"/>
+          </w:tcPr>
+          <w:p>
+            <w:pPr>
+              <w:jc w:val="center"/>
+              <w:rPr>
+                <w:sz w:val="24"/>
+                <w:szCs w:val="24"/>
+              </w:rPr>
+            </w:pPr>
+            <w:r>
+              <w:rPr>
+                <w:sz w:val="24"/>
+                <w:szCs w:val="24"/>
+              </w:rPr>
+              <w:t>Despesas e Receitas do usuário</w:t>
+            </w:r>
+          </w:p>
+        </w:tc>
+        <w:tc>
+          <w:tcPr>
+            <w:tcW w:w="2111" w:type="dxa"/>
+          </w:tcPr>
+          <w:p>
+            <w:pPr>
+              <w:jc w:val="center"/>
+              <w:rPr>
+                <w:sz w:val="24"/>
+                <w:szCs w:val="24"/>
+              </w:rPr>
+            </w:pPr>
+            <w:r>
+              <w:rPr>
+                <w:sz w:val="24"/>
+                <w:szCs w:val="24"/>
+              </w:rPr>
+              <w:t>“Prosseguir para próxima etapa”</w:t>
             </w:r>
           </w:p>
         </w:tc>
@@ -803,28 +798,7 @@
                 <w:sz w:val="24"/>
                 <w:szCs w:val="24"/>
               </w:rPr>
-              <w:t xml:space="preserve">Gráfico de setores </w:t>
-            </w:r>
-            <w:r>
-              <w:rPr>
-                <w:sz w:val="24"/>
-                <w:szCs w:val="24"/>
-              </w:rPr>
-              <w:t xml:space="preserve">colorido </w:t>
-            </w:r>
-            <w:r>
-              <w:rPr>
-                <w:sz w:val="24"/>
-                <w:szCs w:val="24"/>
-              </w:rPr>
-              <w:t>mostrando</w:t>
-            </w:r>
-            <w:r>
-              <w:rPr>
-                <w:sz w:val="24"/>
-                <w:szCs w:val="24"/>
-              </w:rPr>
-              <w:t xml:space="preserve"> principais gastos mensais em suas categorias</w:t>
+              <w:t>Gráfico de setores colorido mostrando principais gastos mensais em suas categorias</w:t>
             </w:r>
           </w:p>
         </w:tc>
@@ -939,8 +913,6 @@
               </w:rPr>
               <w:t>“Seus dados foram armazenados com sucesso”</w:t>
             </w:r>
-            <w:bookmarkStart w:id="0" w:name="_GoBack"/>
-            <w:bookmarkEnd w:id="0"/>
           </w:p>
         </w:tc>
       </w:tr>
@@ -1363,6 +1335,7 @@
   <w:style w:type="character" w:default="1" w:styleId="Fontepargpadro">
     <w:name w:val="Default Paragraph Font"/>
     <w:uiPriority w:val="1"/>
+    <w:semiHidden/>
     <w:unhideWhenUsed/>
   </w:style>
   <w:style w:type="table" w:default="1" w:styleId="Tabelanormal">

</xml_diff>